<commit_message>
Edited the Excel 2016 New Charts word document to reflect newer screen shots.
</commit_message>
<xml_diff>
--- a/Check-DiskSpace/Excel 2016 New Charts.docx
+++ b/Check-DiskSpace/Excel 2016 New Charts.docx
@@ -4,49 +4,17 @@
   <w:body>
     <w:p>
       <w:r>
-        <w:t xml:space="preserve">This document will explain the steps involved with creating a </w:t>
-      </w:r>
-      <w:proofErr w:type="spellStart"/>
-      <w:r>
-        <w:t>treemap</w:t>
-      </w:r>
-      <w:proofErr w:type="spellEnd"/>
-      <w:r>
-        <w:t xml:space="preserve"> or sunburst </w:t>
-      </w:r>
-      <w:r>
-        <w:t xml:space="preserve">chart </w:t>
-      </w:r>
-      <w:r>
-        <w:t xml:space="preserve">(both are new to 2016) in Excel 2016 to visualize the data created from the script. </w:t>
-      </w:r>
-      <w:r>
-        <w:t xml:space="preserve">Use the Excel Template spreadsheet that is located with the script as it utilizes </w:t>
-      </w:r>
-      <w:proofErr w:type="spellStart"/>
-      <w:r>
-        <w:t>PowerQuery</w:t>
-      </w:r>
-      <w:proofErr w:type="spellEnd"/>
-      <w:r>
-        <w:t xml:space="preserve"> to pull in the data from the csv file that gets created when the script is run. </w:t>
-      </w:r>
-      <w:bookmarkStart w:id="0" w:name="_GoBack"/>
-      <w:bookmarkEnd w:id="0"/>
-    </w:p>
-    <w:p>
-      <w:r>
         <w:rPr>
           <w:noProof/>
         </w:rPr>
         <w:drawing>
-          <wp:anchor distT="0" distB="0" distL="114300" distR="114300" simplePos="0" relativeHeight="251658240" behindDoc="0" locked="0" layoutInCell="1" allowOverlap="1" wp14:anchorId="4B705373" wp14:editId="2F3E4B14">
+          <wp:anchor distT="0" distB="0" distL="114300" distR="114300" simplePos="0" relativeHeight="251658240" behindDoc="0" locked="0" layoutInCell="1" allowOverlap="1" wp14:anchorId="5F8CBFC9" wp14:editId="35A66DC4">
             <wp:simplePos x="0" y="0"/>
             <wp:positionH relativeFrom="column">
-              <wp:posOffset>5299407</wp:posOffset>
+              <wp:posOffset>5288915</wp:posOffset>
             </wp:positionH>
             <wp:positionV relativeFrom="paragraph">
-              <wp:posOffset>11154</wp:posOffset>
+              <wp:posOffset>563245</wp:posOffset>
             </wp:positionV>
             <wp:extent cx="1391285" cy="1311910"/>
             <wp:effectExtent l="0" t="0" r="0" b="2540"/>
@@ -105,6 +73,34 @@
           </wp:anchor>
         </w:drawing>
       </w:r>
+      <w:r>
+        <w:t xml:space="preserve">This document will explain the steps involved with creating a </w:t>
+      </w:r>
+      <w:proofErr w:type="spellStart"/>
+      <w:r>
+        <w:t>treemap</w:t>
+      </w:r>
+      <w:proofErr w:type="spellEnd"/>
+      <w:r>
+        <w:t xml:space="preserve"> or sunburst </w:t>
+      </w:r>
+      <w:r>
+        <w:t xml:space="preserve">chart </w:t>
+      </w:r>
+      <w:r>
+        <w:t xml:space="preserve">(both are new to 2016) in Excel 2016 to visualize the data created from the script. </w:t>
+      </w:r>
+      <w:r>
+        <w:t xml:space="preserve">Use the Excel Template spreadsheet that is located with the script as it utilizes </w:t>
+      </w:r>
+      <w:proofErr w:type="spellStart"/>
+      <w:r>
+        <w:t>PowerQuery</w:t>
+      </w:r>
+      <w:proofErr w:type="spellEnd"/>
+      <w:r>
+        <w:t xml:space="preserve"> to pull in the data from the csv file that gets created when the script is run. </w:t>
+      </w:r>
     </w:p>
     <w:p>
       <w:pPr>
@@ -153,31 +149,201 @@
         </w:numPr>
       </w:pPr>
       <w:r>
-        <w:t xml:space="preserve">With this new tab you can create charts to visualize the data. With Excel 2016 there are several new charts that provide a great visualization of disk space utilization. To create a chart from the data, highlight columns B </w:t>
-      </w:r>
-      <w:r>
-        <w:t>–</w:t>
-      </w:r>
-      <w:r>
-        <w:t xml:space="preserve"> F</w:t>
-      </w:r>
-      <w:r>
-        <w:t xml:space="preserve">. You can select all rows in these columns by placing your mouse on the B and clicking and holding until you’ve moved the cursor to F. Once all rows are highlighted, you can release the click. </w:t>
+        <w:t xml:space="preserve">With this new tab you can create charts to visualize the data. With Excel 2016 there are several new charts that provide a great visualization of disk space utilization. To create a chart from the data, highlight </w:t>
+      </w:r>
+      <w:r>
+        <w:t xml:space="preserve">the </w:t>
+      </w:r>
+      <w:r>
+        <w:t xml:space="preserve">columns </w:t>
+      </w:r>
+      <w:r>
+        <w:t xml:space="preserve">by placing your mouse on </w:t>
+      </w:r>
+      <w:r>
+        <w:t>B and clicking and holding un</w:t>
+      </w:r>
+      <w:r>
+        <w:t>til you’ve moved the cursor to the last column</w:t>
+      </w:r>
+      <w:r>
+        <w:t>. Once all rows are highlighted</w:t>
+      </w:r>
+      <w:r>
+        <w:t xml:space="preserve"> </w:t>
+      </w:r>
+      <w:r>
+        <w:t xml:space="preserve">release the </w:t>
+      </w:r>
+      <w:r>
+        <w:t>mouse</w:t>
+      </w:r>
+      <w:r>
+        <w:t xml:space="preserve">. </w:t>
       </w:r>
     </w:p>
     <w:p>
       <w:pPr>
         <w:pStyle w:val="ListParagraph"/>
+        <w:ind w:hanging="720"/>
+        <w:jc w:val="center"/>
       </w:pPr>
       <w:r>
         <w:rPr>
           <w:noProof/>
         </w:rPr>
         <w:drawing>
-          <wp:inline distT="0" distB="0" distL="0" distR="0" wp14:anchorId="01E2B49E" wp14:editId="7137BAAE">
-            <wp:extent cx="5942965" cy="1614114"/>
-            <wp:effectExtent l="0" t="0" r="635" b="5715"/>
-            <wp:docPr id="11" name="Picture 11"/>
+          <wp:inline distT="0" distB="0" distL="0" distR="0" wp14:anchorId="111187FB" wp14:editId="5A01DC7B">
+            <wp:extent cx="6814044" cy="885825"/>
+            <wp:effectExtent l="0" t="0" r="6350" b="0"/>
+            <wp:docPr id="1" name="Picture 1"/>
+            <wp:cNvGraphicFramePr>
+              <a:graphicFrameLocks xmlns:a="http://schemas.openxmlformats.org/drawingml/2006/main" noChangeAspect="1"/>
+            </wp:cNvGraphicFramePr>
+            <a:graphic xmlns:a="http://schemas.openxmlformats.org/drawingml/2006/main">
+              <a:graphicData uri="http://schemas.openxmlformats.org/drawingml/2006/picture">
+                <pic:pic xmlns:pic="http://schemas.openxmlformats.org/drawingml/2006/picture">
+                  <pic:nvPicPr>
+                    <pic:cNvPr id="1" name=""/>
+                    <pic:cNvPicPr/>
+                  </pic:nvPicPr>
+                  <pic:blipFill>
+                    <a:blip r:embed="rId6"/>
+                    <a:stretch>
+                      <a:fillRect/>
+                    </a:stretch>
+                  </pic:blipFill>
+                  <pic:spPr>
+                    <a:xfrm>
+                      <a:off x="0" y="0"/>
+                      <a:ext cx="6854055" cy="891026"/>
+                    </a:xfrm>
+                    <a:prstGeom prst="rect">
+                      <a:avLst/>
+                    </a:prstGeom>
+                  </pic:spPr>
+                </pic:pic>
+              </a:graphicData>
+            </a:graphic>
+          </wp:inline>
+        </w:drawing>
+      </w:r>
+    </w:p>
+    <w:p>
+      <w:pPr>
+        <w:pStyle w:val="ListParagraph"/>
+      </w:pPr>
+    </w:p>
+    <w:p>
+      <w:pPr>
+        <w:pStyle w:val="ListParagraph"/>
+        <w:numPr>
+          <w:ilvl w:val="0"/>
+          <w:numId w:val="1"/>
+        </w:numPr>
+      </w:pPr>
+      <w:r>
+        <w:t>At the top of Excel you should see a navigation menu that include</w:t>
+      </w:r>
+      <w:r>
+        <w:t>s</w:t>
+      </w:r>
+      <w:r>
+        <w:t xml:space="preserve">: File, Home, Insert, Page Layout, etc. Select the Insert tab and new options will be displayed. </w:t>
+      </w:r>
+    </w:p>
+    <w:p>
+      <w:pPr>
+        <w:pStyle w:val="ListParagraph"/>
+        <w:ind w:left="0"/>
+        <w:jc w:val="center"/>
+      </w:pPr>
+      <w:r>
+        <w:rPr>
+          <w:noProof/>
+        </w:rPr>
+        <w:drawing>
+          <wp:inline distT="0" distB="0" distL="0" distR="0">
+            <wp:extent cx="6848475" cy="819150"/>
+            <wp:effectExtent l="0" t="0" r="9525" b="0"/>
+            <wp:docPr id="2" name="Picture 2"/>
+            <wp:cNvGraphicFramePr>
+              <a:graphicFrameLocks xmlns:a="http://schemas.openxmlformats.org/drawingml/2006/main" noChangeAspect="1"/>
+            </wp:cNvGraphicFramePr>
+            <a:graphic xmlns:a="http://schemas.openxmlformats.org/drawingml/2006/main">
+              <a:graphicData uri="http://schemas.openxmlformats.org/drawingml/2006/picture">
+                <pic:pic xmlns:pic="http://schemas.openxmlformats.org/drawingml/2006/picture">
+                  <pic:nvPicPr>
+                    <pic:cNvPr id="0" name="Picture 1"/>
+                    <pic:cNvPicPr>
+                      <a:picLocks noChangeAspect="1" noChangeArrowheads="1"/>
+                    </pic:cNvPicPr>
+                  </pic:nvPicPr>
+                  <pic:blipFill>
+                    <a:blip r:embed="rId7">
+                      <a:extLst>
+                        <a:ext uri="{28A0092B-C50C-407E-A947-70E740481C1C}">
+                          <a14:useLocalDpi xmlns:a14="http://schemas.microsoft.com/office/drawing/2010/main" val="0"/>
+                        </a:ext>
+                      </a:extLst>
+                    </a:blip>
+                    <a:srcRect/>
+                    <a:stretch>
+                      <a:fillRect/>
+                    </a:stretch>
+                  </pic:blipFill>
+                  <pic:spPr bwMode="auto">
+                    <a:xfrm>
+                      <a:off x="0" y="0"/>
+                      <a:ext cx="6848475" cy="819150"/>
+                    </a:xfrm>
+                    <a:prstGeom prst="rect">
+                      <a:avLst/>
+                    </a:prstGeom>
+                    <a:noFill/>
+                    <a:ln>
+                      <a:noFill/>
+                    </a:ln>
+                  </pic:spPr>
+                </pic:pic>
+              </a:graphicData>
+            </a:graphic>
+          </wp:inline>
+        </w:drawing>
+      </w:r>
+    </w:p>
+    <w:p>
+      <w:pPr>
+        <w:pStyle w:val="ListParagraph"/>
+        <w:ind w:left="0"/>
+        <w:jc w:val="center"/>
+      </w:pPr>
+    </w:p>
+    <w:p>
+      <w:pPr>
+        <w:pStyle w:val="ListParagraph"/>
+        <w:numPr>
+          <w:ilvl w:val="0"/>
+          <w:numId w:val="1"/>
+        </w:numPr>
+      </w:pPr>
+      <w:r>
+        <w:rPr>
+          <w:noProof/>
+        </w:rPr>
+        <w:drawing>
+          <wp:anchor distT="0" distB="0" distL="114300" distR="114300" simplePos="0" relativeHeight="251659264" behindDoc="0" locked="0" layoutInCell="1" allowOverlap="1" wp14:anchorId="2F7469F8" wp14:editId="201218E7">
+            <wp:simplePos x="0" y="0"/>
+            <wp:positionH relativeFrom="margin">
+              <wp:posOffset>3429000</wp:posOffset>
+            </wp:positionH>
+            <wp:positionV relativeFrom="paragraph">
+              <wp:posOffset>267335</wp:posOffset>
+            </wp:positionV>
+            <wp:extent cx="3209925" cy="3013710"/>
+            <wp:effectExtent l="0" t="0" r="9525" b="0"/>
+            <wp:wrapSquare wrapText="bothSides"/>
+            <wp:docPr id="14" name="Picture 14"/>
             <wp:cNvGraphicFramePr>
               <a:graphicFrameLocks xmlns:a="http://schemas.openxmlformats.org/drawingml/2006/main" noChangeAspect="1"/>
             </wp:cNvGraphicFramePr>
@@ -189,14 +355,145 @@
                     <pic:cNvPicPr/>
                   </pic:nvPicPr>
                   <pic:blipFill rotWithShape="1">
-                    <a:blip r:embed="rId6"/>
-                    <a:srcRect t="16553" b="63444"/>
+                    <a:blip r:embed="rId8">
+                      <a:extLst>
+                        <a:ext uri="{28A0092B-C50C-407E-A947-70E740481C1C}">
+                          <a14:useLocalDpi xmlns:a14="http://schemas.microsoft.com/office/drawing/2010/main" val="0"/>
+                        </a:ext>
+                      </a:extLst>
+                    </a:blip>
+                    <a:srcRect l="641" t="682" r="1"/>
                     <a:stretch/>
                   </pic:blipFill>
                   <pic:spPr bwMode="auto">
                     <a:xfrm>
                       <a:off x="0" y="0"/>
-                      <a:ext cx="5943600" cy="1614286"/>
+                      <a:ext cx="3209925" cy="3013710"/>
+                    </a:xfrm>
+                    <a:prstGeom prst="rect">
+                      <a:avLst/>
+                    </a:prstGeom>
+                    <a:ln>
+                      <a:noFill/>
+                    </a:ln>
+                    <a:extLst>
+                      <a:ext uri="{53640926-AAD7-44D8-BBD7-CCE9431645EC}">
+                        <a14:shadowObscured xmlns:a14="http://schemas.microsoft.com/office/drawing/2010/main"/>
+                      </a:ext>
+                    </a:extLst>
+                  </pic:spPr>
+                </pic:pic>
+              </a:graphicData>
+            </a:graphic>
+            <wp14:sizeRelH relativeFrom="margin">
+              <wp14:pctWidth>0</wp14:pctWidth>
+            </wp14:sizeRelH>
+            <wp14:sizeRelV relativeFrom="margin">
+              <wp14:pctHeight>0</wp14:pctHeight>
+            </wp14:sizeRelV>
+          </wp:anchor>
+        </w:drawing>
+      </w:r>
+      <w:r>
+        <w:t>Click on Recommended Charts</w:t>
+      </w:r>
+      <w:r>
+        <w:t xml:space="preserve"> (image above)</w:t>
+      </w:r>
+      <w:r>
+        <w:t xml:space="preserve"> and a new window will be displayed. </w:t>
+      </w:r>
+      <w:r>
+        <w:t>Within this window click the All Charts tab to open a list of available charts.</w:t>
+      </w:r>
+    </w:p>
+    <w:p>
+      <w:pPr>
+        <w:pStyle w:val="ListParagraph"/>
+        <w:ind w:hanging="720"/>
+        <w:jc w:val="center"/>
+      </w:pPr>
+    </w:p>
+    <w:p>
+      <w:pPr>
+        <w:pStyle w:val="ListParagraph"/>
+        <w:numPr>
+          <w:ilvl w:val="0"/>
+          <w:numId w:val="1"/>
+        </w:numPr>
+      </w:pPr>
+      <w:r>
+        <w:t xml:space="preserve">The 2 charts that are recommended (and are new to 2016) are the </w:t>
+      </w:r>
+      <w:proofErr w:type="spellStart"/>
+      <w:r>
+        <w:t>Treemap</w:t>
+      </w:r>
+      <w:proofErr w:type="spellEnd"/>
+      <w:r>
+        <w:t xml:space="preserve"> and Sunburst charts. Select either one of these charts and click Ok. </w:t>
+      </w:r>
+    </w:p>
+    <w:p>
+      <w:pPr>
+        <w:pStyle w:val="ListParagraph"/>
+      </w:pPr>
+    </w:p>
+    <w:p>
+      <w:pPr>
+        <w:pStyle w:val="ListParagraph"/>
+        <w:numPr>
+          <w:ilvl w:val="0"/>
+          <w:numId w:val="1"/>
+        </w:numPr>
+      </w:pPr>
+      <w:r>
+        <w:t xml:space="preserve">This will insert your chart using the highlighted data which will create visualization of </w:t>
+      </w:r>
+      <w:proofErr w:type="spellStart"/>
+      <w:r>
+        <w:t>diskspace</w:t>
+      </w:r>
+      <w:proofErr w:type="spellEnd"/>
+      <w:r>
+        <w:t xml:space="preserve"> utilization. </w:t>
+      </w:r>
+      <w:bookmarkStart w:id="0" w:name="_GoBack"/>
+      <w:bookmarkEnd w:id="0"/>
+    </w:p>
+    <w:p>
+      <w:pPr>
+        <w:jc w:val="center"/>
+      </w:pPr>
+      <w:r>
+        <w:rPr>
+          <w:noProof/>
+        </w:rPr>
+        <w:lastRenderedPageBreak/>
+        <w:drawing>
+          <wp:inline distT="0" distB="0" distL="0" distR="0" wp14:anchorId="41671B4C" wp14:editId="72EA5B0F">
+            <wp:extent cx="4610100" cy="4337052"/>
+            <wp:effectExtent l="0" t="0" r="0" b="6350"/>
+            <wp:docPr id="7" name="Picture 7"/>
+            <wp:cNvGraphicFramePr>
+              <a:graphicFrameLocks xmlns:a="http://schemas.openxmlformats.org/drawingml/2006/main" noChangeAspect="1"/>
+            </wp:cNvGraphicFramePr>
+            <a:graphic xmlns:a="http://schemas.openxmlformats.org/drawingml/2006/main">
+              <a:graphicData uri="http://schemas.openxmlformats.org/drawingml/2006/picture">
+                <pic:pic xmlns:pic="http://schemas.openxmlformats.org/drawingml/2006/picture">
+                  <pic:nvPicPr>
+                    <pic:cNvPr id="1" name=""/>
+                    <pic:cNvPicPr/>
+                  </pic:nvPicPr>
+                  <pic:blipFill rotWithShape="1">
+                    <a:blip r:embed="rId9"/>
+                    <a:srcRect l="14957" t="1530" r="14782" b="1596"/>
+                    <a:stretch/>
+                  </pic:blipFill>
+                  <pic:spPr bwMode="auto">
+                    <a:xfrm>
+                      <a:off x="0" y="0"/>
+                      <a:ext cx="4613267" cy="4340031"/>
                     </a:xfrm>
                     <a:prstGeom prst="rect">
                       <a:avLst/>
@@ -219,266 +516,17 @@
     </w:p>
     <w:p>
       <w:pPr>
-        <w:pStyle w:val="ListParagraph"/>
-        <w:numPr>
-          <w:ilvl w:val="0"/>
-          <w:numId w:val="1"/>
-        </w:numPr>
-      </w:pPr>
-      <w:r>
-        <w:t>At the top of Excel you should see a navigation menu that include</w:t>
-      </w:r>
-      <w:r>
-        <w:t>s</w:t>
-      </w:r>
-      <w:r>
-        <w:t xml:space="preserve">: File, Home, Insert, Page Layout, etc. Select the Insert tab and new options will be displayed. </w:t>
-      </w:r>
-    </w:p>
-    <w:p>
-      <w:pPr>
-        <w:pStyle w:val="ListParagraph"/>
+        <w:jc w:val="center"/>
       </w:pPr>
       <w:r>
         <w:rPr>
           <w:noProof/>
         </w:rPr>
         <w:drawing>
-          <wp:inline distT="0" distB="0" distL="0" distR="0" wp14:anchorId="259DD092" wp14:editId="32573CB8">
-            <wp:extent cx="6858000" cy="912495"/>
-            <wp:effectExtent l="0" t="0" r="0" b="1905"/>
-            <wp:docPr id="12" name="Picture 12"/>
-            <wp:cNvGraphicFramePr>
-              <a:graphicFrameLocks xmlns:a="http://schemas.openxmlformats.org/drawingml/2006/main" noChangeAspect="1"/>
-            </wp:cNvGraphicFramePr>
-            <a:graphic xmlns:a="http://schemas.openxmlformats.org/drawingml/2006/main">
-              <a:graphicData uri="http://schemas.openxmlformats.org/drawingml/2006/picture">
-                <pic:pic xmlns:pic="http://schemas.openxmlformats.org/drawingml/2006/picture">
-                  <pic:nvPicPr>
-                    <pic:cNvPr id="1" name=""/>
-                    <pic:cNvPicPr/>
-                  </pic:nvPicPr>
-                  <pic:blipFill>
-                    <a:blip r:embed="rId7"/>
-                    <a:stretch>
-                      <a:fillRect/>
-                    </a:stretch>
-                  </pic:blipFill>
-                  <pic:spPr>
-                    <a:xfrm>
-                      <a:off x="0" y="0"/>
-                      <a:ext cx="6858000" cy="912495"/>
-                    </a:xfrm>
-                    <a:prstGeom prst="rect">
-                      <a:avLst/>
-                    </a:prstGeom>
-                  </pic:spPr>
-                </pic:pic>
-              </a:graphicData>
-            </a:graphic>
-          </wp:inline>
-        </w:drawing>
-      </w:r>
-    </w:p>
-    <w:p>
-      <w:pPr>
-        <w:pStyle w:val="ListParagraph"/>
-        <w:numPr>
-          <w:ilvl w:val="0"/>
-          <w:numId w:val="1"/>
-        </w:numPr>
-      </w:pPr>
-      <w:r>
-        <w:t xml:space="preserve">Click on Recommended Charts and a new window will be displayed. </w:t>
-      </w:r>
-    </w:p>
-    <w:p>
-      <w:pPr>
-        <w:pStyle w:val="ListParagraph"/>
-      </w:pPr>
-      <w:r>
-        <w:rPr>
-          <w:noProof/>
-        </w:rPr>
-        <w:lastRenderedPageBreak/>
-        <w:drawing>
-          <wp:inline distT="0" distB="0" distL="0" distR="0" wp14:anchorId="587D43AC" wp14:editId="5899F6A6">
-            <wp:extent cx="3519220" cy="3307742"/>
-            <wp:effectExtent l="0" t="0" r="5080" b="6985"/>
-            <wp:docPr id="13" name="Picture 13"/>
-            <wp:cNvGraphicFramePr>
-              <a:graphicFrameLocks xmlns:a="http://schemas.openxmlformats.org/drawingml/2006/main" noChangeAspect="1"/>
-            </wp:cNvGraphicFramePr>
-            <a:graphic xmlns:a="http://schemas.openxmlformats.org/drawingml/2006/main">
-              <a:graphicData uri="http://schemas.openxmlformats.org/drawingml/2006/picture">
-                <pic:pic xmlns:pic="http://schemas.openxmlformats.org/drawingml/2006/picture">
-                  <pic:nvPicPr>
-                    <pic:cNvPr id="1" name=""/>
-                    <pic:cNvPicPr/>
-                  </pic:nvPicPr>
-                  <pic:blipFill>
-                    <a:blip r:embed="rId8"/>
-                    <a:stretch>
-                      <a:fillRect/>
-                    </a:stretch>
-                  </pic:blipFill>
-                  <pic:spPr>
-                    <a:xfrm>
-                      <a:off x="0" y="0"/>
-                      <a:ext cx="3583582" cy="3368236"/>
-                    </a:xfrm>
-                    <a:prstGeom prst="rect">
-                      <a:avLst/>
-                    </a:prstGeom>
-                  </pic:spPr>
-                </pic:pic>
-              </a:graphicData>
-            </a:graphic>
-          </wp:inline>
-        </w:drawing>
-      </w:r>
-    </w:p>
-    <w:p>
-      <w:pPr>
-        <w:pStyle w:val="ListParagraph"/>
-        <w:numPr>
-          <w:ilvl w:val="0"/>
-          <w:numId w:val="1"/>
-        </w:numPr>
-      </w:pPr>
-      <w:r>
-        <w:rPr>
-          <w:noProof/>
-        </w:rPr>
-        <w:drawing>
-          <wp:anchor distT="0" distB="0" distL="114300" distR="114300" simplePos="0" relativeHeight="251659264" behindDoc="0" locked="0" layoutInCell="1" allowOverlap="1" wp14:anchorId="7FE2D12E" wp14:editId="3B7FD283">
-            <wp:simplePos x="0" y="0"/>
-            <wp:positionH relativeFrom="column">
-              <wp:posOffset>2126505</wp:posOffset>
-            </wp:positionH>
-            <wp:positionV relativeFrom="paragraph">
-              <wp:posOffset>15903</wp:posOffset>
-            </wp:positionV>
-            <wp:extent cx="4500438" cy="4224715"/>
-            <wp:effectExtent l="0" t="0" r="0" b="4445"/>
-            <wp:wrapSquare wrapText="bothSides"/>
-            <wp:docPr id="14" name="Picture 14"/>
-            <wp:cNvGraphicFramePr>
-              <a:graphicFrameLocks xmlns:a="http://schemas.openxmlformats.org/drawingml/2006/main" noChangeAspect="1"/>
-            </wp:cNvGraphicFramePr>
-            <a:graphic xmlns:a="http://schemas.openxmlformats.org/drawingml/2006/main">
-              <a:graphicData uri="http://schemas.openxmlformats.org/drawingml/2006/picture">
-                <pic:pic xmlns:pic="http://schemas.openxmlformats.org/drawingml/2006/picture">
-                  <pic:nvPicPr>
-                    <pic:cNvPr id="1" name=""/>
-                    <pic:cNvPicPr/>
-                  </pic:nvPicPr>
-                  <pic:blipFill rotWithShape="1">
-                    <a:blip r:embed="rId9">
-                      <a:extLst>
-                        <a:ext uri="{28A0092B-C50C-407E-A947-70E740481C1C}">
-                          <a14:useLocalDpi xmlns:a14="http://schemas.microsoft.com/office/drawing/2010/main" val="0"/>
-                        </a:ext>
-                      </a:extLst>
-                    </a:blip>
-                    <a:srcRect l="641" t="682" r="1"/>
-                    <a:stretch/>
-                  </pic:blipFill>
-                  <pic:spPr bwMode="auto">
-                    <a:xfrm>
-                      <a:off x="0" y="0"/>
-                      <a:ext cx="4500438" cy="4224715"/>
-                    </a:xfrm>
-                    <a:prstGeom prst="rect">
-                      <a:avLst/>
-                    </a:prstGeom>
-                    <a:ln>
-                      <a:noFill/>
-                    </a:ln>
-                    <a:extLst>
-                      <a:ext uri="{53640926-AAD7-44D8-BBD7-CCE9431645EC}">
-                        <a14:shadowObscured xmlns:a14="http://schemas.microsoft.com/office/drawing/2010/main"/>
-                      </a:ext>
-                    </a:extLst>
-                  </pic:spPr>
-                </pic:pic>
-              </a:graphicData>
-            </a:graphic>
-          </wp:anchor>
-        </w:drawing>
-      </w:r>
-      <w:r>
-        <w:t xml:space="preserve">Within this new window, click on the All Charts tab to pull up a list of available charts. </w:t>
-      </w:r>
-    </w:p>
-    <w:p>
-      <w:pPr>
-        <w:pStyle w:val="ListParagraph"/>
-      </w:pPr>
-    </w:p>
-    <w:p>
-      <w:pPr>
-        <w:pStyle w:val="ListParagraph"/>
-        <w:numPr>
-          <w:ilvl w:val="0"/>
-          <w:numId w:val="1"/>
-        </w:numPr>
-      </w:pPr>
-      <w:r>
-        <w:t xml:space="preserve">The 2 charts that are recommended (and are new to 2016) are the </w:t>
-      </w:r>
-      <w:proofErr w:type="spellStart"/>
-      <w:r>
-        <w:t>Treemap</w:t>
-      </w:r>
-      <w:proofErr w:type="spellEnd"/>
-      <w:r>
-        <w:t xml:space="preserve"> and Sunburst charts. Select either one of these charts and click Ok. </w:t>
-      </w:r>
-    </w:p>
-    <w:p>
-      <w:pPr>
-        <w:pStyle w:val="ListParagraph"/>
-      </w:pPr>
-    </w:p>
-    <w:p/>
-    <w:p/>
-    <w:p/>
-    <w:p/>
-    <w:p/>
-    <w:p/>
-    <w:p/>
-    <w:p>
-      <w:pPr>
-        <w:pStyle w:val="ListParagraph"/>
-        <w:numPr>
-          <w:ilvl w:val="0"/>
-          <w:numId w:val="1"/>
-        </w:numPr>
-      </w:pPr>
-      <w:r>
-        <w:t xml:space="preserve">This will insert your chart using the highlighted data which will create visualization of </w:t>
-      </w:r>
-      <w:proofErr w:type="spellStart"/>
-      <w:r>
-        <w:t>diskspace</w:t>
-      </w:r>
-      <w:proofErr w:type="spellEnd"/>
-      <w:r>
-        <w:t xml:space="preserve"> utilization. </w:t>
-      </w:r>
-    </w:p>
-    <w:p>
-      <w:r>
-        <w:rPr>
-          <w:noProof/>
-        </w:rPr>
-        <w:lastRenderedPageBreak/>
-        <w:drawing>
-          <wp:inline distT="0" distB="0" distL="0" distR="0" wp14:anchorId="41671B4C" wp14:editId="72EA5B0F">
-            <wp:extent cx="4817581" cy="4532243"/>
-            <wp:effectExtent l="0" t="0" r="2540" b="1905"/>
-            <wp:docPr id="7" name="Picture 7"/>
+          <wp:inline distT="0" distB="0" distL="0" distR="0" wp14:anchorId="362DDA96" wp14:editId="61E862DF">
+            <wp:extent cx="6058740" cy="4524375"/>
+            <wp:effectExtent l="0" t="0" r="0" b="0"/>
+            <wp:docPr id="8" name="Picture 8"/>
             <wp:cNvGraphicFramePr>
               <a:graphicFrameLocks xmlns:a="http://schemas.openxmlformats.org/drawingml/2006/main" noChangeAspect="1"/>
             </wp:cNvGraphicFramePr>
@@ -491,13 +539,13 @@
                   </pic:nvPicPr>
                   <pic:blipFill rotWithShape="1">
                     <a:blip r:embed="rId10"/>
-                    <a:srcRect l="14957" t="1530" r="14782" b="1596"/>
+                    <a:srcRect l="1160" t="1392" r="866" b="998"/>
                     <a:stretch/>
                   </pic:blipFill>
                   <pic:spPr bwMode="auto">
                     <a:xfrm>
                       <a:off x="0" y="0"/>
-                      <a:ext cx="4818437" cy="4533049"/>
+                      <a:ext cx="6076801" cy="4537862"/>
                     </a:xfrm>
                     <a:prstGeom prst="rect">
                       <a:avLst/>
@@ -518,57 +566,6 @@
         </w:drawing>
       </w:r>
     </w:p>
-    <w:p>
-      <w:r>
-        <w:rPr>
-          <w:noProof/>
-        </w:rPr>
-        <w:lastRenderedPageBreak/>
-        <w:drawing>
-          <wp:inline distT="0" distB="0" distL="0" distR="0" wp14:anchorId="362DDA96" wp14:editId="61E862DF">
-            <wp:extent cx="6718610" cy="5017135"/>
-            <wp:effectExtent l="0" t="0" r="6350" b="0"/>
-            <wp:docPr id="8" name="Picture 8"/>
-            <wp:cNvGraphicFramePr>
-              <a:graphicFrameLocks xmlns:a="http://schemas.openxmlformats.org/drawingml/2006/main" noChangeAspect="1"/>
-            </wp:cNvGraphicFramePr>
-            <a:graphic xmlns:a="http://schemas.openxmlformats.org/drawingml/2006/main">
-              <a:graphicData uri="http://schemas.openxmlformats.org/drawingml/2006/picture">
-                <pic:pic xmlns:pic="http://schemas.openxmlformats.org/drawingml/2006/picture">
-                  <pic:nvPicPr>
-                    <pic:cNvPr id="1" name=""/>
-                    <pic:cNvPicPr/>
-                  </pic:nvPicPr>
-                  <pic:blipFill rotWithShape="1">
-                    <a:blip r:embed="rId11"/>
-                    <a:srcRect l="1160" t="1392" r="866" b="998"/>
-                    <a:stretch/>
-                  </pic:blipFill>
-                  <pic:spPr bwMode="auto">
-                    <a:xfrm>
-                      <a:off x="0" y="0"/>
-                      <a:ext cx="6719105" cy="5017505"/>
-                    </a:xfrm>
-                    <a:prstGeom prst="rect">
-                      <a:avLst/>
-                    </a:prstGeom>
-                    <a:ln>
-                      <a:noFill/>
-                    </a:ln>
-                    <a:extLst>
-                      <a:ext uri="{53640926-AAD7-44D8-BBD7-CCE9431645EC}">
-                        <a14:shadowObscured xmlns:a14="http://schemas.microsoft.com/office/drawing/2010/main"/>
-                      </a:ext>
-                    </a:extLst>
-                  </pic:spPr>
-                </pic:pic>
-              </a:graphicData>
-            </a:graphic>
-          </wp:inline>
-        </w:drawing>
-      </w:r>
-    </w:p>
-    <w:p/>
     <w:sectPr>
       <w:pgSz w:w="12240" w:h="15840"/>
       <w:pgMar w:top="720" w:right="720" w:bottom="720" w:left="720" w:header="720" w:footer="720" w:gutter="0"/>

</xml_diff>